<commit_message>
Last Changes as of Oct. 25th 2020
</commit_message>
<xml_diff>
--- a/Documentation/ahakobyan_G30_A02_Hangman_Test_Cases_AND_Class_Diagram.docx
+++ b/Documentation/ahakobyan_G30_A02_Hangman_Test_Cases_AND_Class_Diagram.docx
@@ -38,6 +38,7 @@
           <w:rFonts w:ascii="Calibri" w:hAnsi="Calibri" w:cs="Calibri"/>
           <w:b/>
           <w:bCs/>
+          <w:noProof/>
           <w:sz w:val="32"/>
           <w:szCs w:val="32"/>
         </w:rPr>
@@ -1512,13 +1513,7 @@
               <w:rPr>
                 <w:rFonts w:ascii="Calibri" w:hAnsi="Calibri" w:cs="Calibri"/>
               </w:rPr>
-              <w:t>The word from the dictionary is a has valid characters</w:t>
-            </w:r>
-            <w:r>
-              <w:rPr>
-                <w:rFonts w:ascii="Calibri" w:hAnsi="Calibri" w:cs="Calibri"/>
-              </w:rPr>
-              <w:t>/characters</w:t>
+              <w:t>The word from the dictionary is a has valid characters/characters</w:t>
             </w:r>
           </w:p>
         </w:tc>
@@ -2064,13 +2059,7 @@
               <w:rPr>
                 <w:rFonts w:ascii="Calibri" w:hAnsi="Calibri" w:cs="Calibri"/>
               </w:rPr>
-              <w:t>word=</w:t>
-            </w:r>
-            <w:r>
-              <w:rPr>
-                <w:rFonts w:ascii="Calibri" w:hAnsi="Calibri" w:cs="Calibri"/>
-              </w:rPr>
-              <w:t>"Egg"</w:t>
+              <w:t>word="Egg"</w:t>
             </w:r>
           </w:p>
         </w:tc>
@@ -2132,19 +2121,7 @@
               <w:rPr>
                 <w:rFonts w:ascii="Calibri" w:hAnsi="Calibri" w:cs="Calibri"/>
               </w:rPr>
-              <w:t xml:space="preserve">The word has </w:t>
-            </w:r>
-            <w:r>
-              <w:rPr>
-                <w:rFonts w:ascii="Calibri" w:hAnsi="Calibri" w:cs="Calibri"/>
-              </w:rPr>
-              <w:t>less</w:t>
-            </w:r>
-            <w:r>
-              <w:rPr>
-                <w:rFonts w:ascii="Calibri" w:hAnsi="Calibri" w:cs="Calibri"/>
-              </w:rPr>
-              <w:t xml:space="preserve"> than 2 letters</w:t>
+              <w:t>The word has less than 2 letters</w:t>
             </w:r>
           </w:p>
         </w:tc>
@@ -2251,19 +2228,7 @@
                 <w:rFonts w:ascii="Calibri" w:hAnsi="Calibri" w:cs="Calibri"/>
               </w:rPr>
               <w:lastRenderedPageBreak/>
-              <w:t>The word has</w:t>
-            </w:r>
-            <w:r>
-              <w:rPr>
-                <w:rFonts w:ascii="Calibri" w:hAnsi="Calibri" w:cs="Calibri"/>
-              </w:rPr>
-              <w:t xml:space="preserve"> </w:t>
-            </w:r>
-            <w:r>
-              <w:rPr>
-                <w:rFonts w:ascii="Calibri" w:hAnsi="Calibri" w:cs="Calibri"/>
-              </w:rPr>
-              <w:t>2 letters</w:t>
+              <w:t>The word has 2 letters</w:t>
             </w:r>
           </w:p>
         </w:tc>
@@ -2984,19 +2949,7 @@
               <w:rPr>
                 <w:rFonts w:ascii="Calibri" w:hAnsi="Calibri" w:cs="Calibri"/>
               </w:rPr>
-              <w:t>word = "</w:t>
-            </w:r>
-            <w:r>
-              <w:rPr>
-                <w:rFonts w:ascii="Calibri" w:hAnsi="Calibri" w:cs="Calibri"/>
-              </w:rPr>
-              <w:t>egg</w:t>
-            </w:r>
-            <w:r>
-              <w:rPr>
-                <w:rFonts w:ascii="Calibri" w:hAnsi="Calibri" w:cs="Calibri"/>
-              </w:rPr>
-              <w:t>"</w:t>
+              <w:t>word = "egg"</w:t>
             </w:r>
           </w:p>
           <w:p>
@@ -3309,19 +3262,7 @@
               <w:rPr>
                 <w:rFonts w:ascii="Calibri" w:hAnsi="Calibri" w:cs="Calibri"/>
               </w:rPr>
-              <w:t xml:space="preserve">e word is </w:t>
-            </w:r>
-            <w:r>
-              <w:rPr>
-                <w:rFonts w:ascii="Calibri" w:hAnsi="Calibri" w:cs="Calibri"/>
-              </w:rPr>
-              <w:t>not in</w:t>
-            </w:r>
-            <w:r>
-              <w:rPr>
-                <w:rFonts w:ascii="Calibri" w:hAnsi="Calibri" w:cs="Calibri"/>
-              </w:rPr>
-              <w:t xml:space="preserve"> the list</w:t>
+              <w:t>e word is not in the list</w:t>
             </w:r>
           </w:p>
         </w:tc>
@@ -3358,19 +3299,7 @@
               <w:rPr>
                 <w:rFonts w:ascii="Calibri" w:hAnsi="Calibri" w:cs="Calibri"/>
               </w:rPr>
-              <w:t>word = "</w:t>
-            </w:r>
-            <w:r>
-              <w:rPr>
-                <w:rFonts w:ascii="Calibri" w:hAnsi="Calibri" w:cs="Calibri"/>
-              </w:rPr>
-              <w:t>egg</w:t>
-            </w:r>
-            <w:r>
-              <w:rPr>
-                <w:rFonts w:ascii="Calibri" w:hAnsi="Calibri" w:cs="Calibri"/>
-              </w:rPr>
-              <w:t>"</w:t>
+              <w:t>word = "egg"</w:t>
             </w:r>
           </w:p>
           <w:p>
@@ -4020,13 +3949,7 @@
               <w:rPr>
                 <w:rFonts w:ascii="Calibri" w:hAnsi="Calibri" w:cs="Calibri"/>
               </w:rPr>
-              <w:t xml:space="preserve">dictionaryWords: </w:t>
-            </w:r>
-            <w:r>
-              <w:rPr>
-                <w:rFonts w:ascii="Calibri" w:hAnsi="Calibri" w:cs="Calibri"/>
-              </w:rPr>
-              <w:t>null</w:t>
+              <w:t>dictionaryWords: null</w:t>
             </w:r>
           </w:p>
         </w:tc>
@@ -4991,21 +4914,7 @@
                 <w:rFonts w:ascii="Calibri" w:hAnsi="Calibri" w:cs="Calibri"/>
                 <w:szCs w:val="22"/>
               </w:rPr>
-              <w:t xml:space="preserve">addWordToList returns </w:t>
-            </w:r>
-            <w:r>
-              <w:rPr>
-                <w:rFonts w:ascii="Calibri" w:hAnsi="Calibri" w:cs="Calibri"/>
-                <w:szCs w:val="22"/>
-              </w:rPr>
-              <w:t>false</w:t>
-            </w:r>
-            <w:r>
-              <w:rPr>
-                <w:rFonts w:ascii="Calibri" w:hAnsi="Calibri" w:cs="Calibri"/>
-                <w:szCs w:val="22"/>
-              </w:rPr>
-              <w:t xml:space="preserve">  </w:t>
+              <w:t xml:space="preserve">addWordToList returns false  </w:t>
             </w:r>
           </w:p>
         </w:tc>
@@ -5377,19 +5286,7 @@
               <w:rPr>
                 <w:rFonts w:ascii="Calibri" w:hAnsi="Calibri" w:cs="Calibri"/>
               </w:rPr>
-              <w:t>"</w:t>
-            </w:r>
-            <w:r>
-              <w:rPr>
-                <w:rFonts w:ascii="Calibri" w:hAnsi="Calibri" w:cs="Calibri"/>
-              </w:rPr>
-              <w:t>sword</w:t>
-            </w:r>
-            <w:r>
-              <w:rPr>
-                <w:rFonts w:ascii="Calibri" w:hAnsi="Calibri" w:cs="Calibri"/>
-              </w:rPr>
-              <w:t>"</w:t>
+              <w:t>"sword"</w:t>
             </w:r>
           </w:p>
         </w:tc>
@@ -5789,13 +5686,7 @@
               <w:rPr>
                 <w:rFonts w:ascii="Calibri" w:hAnsi="Calibri" w:cs="Calibri"/>
               </w:rPr>
-              <w:t xml:space="preserve"> </w:t>
-            </w:r>
-            <w:r>
-              <w:rPr>
-                <w:rFonts w:ascii="Calibri" w:hAnsi="Calibri" w:cs="Calibri"/>
-              </w:rPr>
-              <w:t>and shows a message to the user</w:t>
+              <w:t xml:space="preserve"> and shows a message to the user</w:t>
             </w:r>
           </w:p>
         </w:tc>
@@ -5855,13 +5746,7 @@
               <w:rPr>
                 <w:rFonts w:ascii="Calibri" w:hAnsi="Calibri" w:cs="Calibri"/>
               </w:rPr>
-              <w:t xml:space="preserve">Check </w:t>
-            </w:r>
-            <w:r>
-              <w:rPr>
-                <w:rFonts w:ascii="Calibri" w:hAnsi="Calibri" w:cs="Calibri"/>
-              </w:rPr>
-              <w:t>inside the file</w:t>
+              <w:t>Check inside the file</w:t>
             </w:r>
           </w:p>
         </w:tc>
@@ -6378,13 +6263,7 @@
               <w:rPr>
                 <w:rFonts w:ascii="Calibri" w:hAnsi="Calibri" w:cs="Calibri"/>
               </w:rPr>
-              <w:t>addWordToList</w:t>
-            </w:r>
-            <w:r>
-              <w:rPr>
-                <w:rFonts w:ascii="Calibri" w:hAnsi="Calibri" w:cs="Calibri"/>
-              </w:rPr>
-              <w:t xml:space="preserve"> returns true</w:t>
+              <w:t>addWordToList returns true</w:t>
             </w:r>
           </w:p>
         </w:tc>
@@ -6409,13 +6288,7 @@
               <w:rPr>
                 <w:rFonts w:ascii="Calibri" w:hAnsi="Calibri" w:cs="Calibri"/>
               </w:rPr>
-              <w:t xml:space="preserve"> from </w:t>
-            </w:r>
-            <w:r>
-              <w:rPr>
-                <w:rFonts w:ascii="Calibri" w:hAnsi="Calibri" w:cs="Calibri"/>
-              </w:rPr>
-              <w:t>addWordToList</w:t>
+              <w:t xml:space="preserve"> from addWordToList</w:t>
             </w:r>
           </w:p>
         </w:tc>
@@ -6488,13 +6361,7 @@
               <w:rPr>
                 <w:rFonts w:ascii="Calibri" w:hAnsi="Calibri" w:cs="Calibri"/>
               </w:rPr>
-              <w:t xml:space="preserve">addWordToList returns </w:t>
-            </w:r>
-            <w:r>
-              <w:rPr>
-                <w:rFonts w:ascii="Calibri" w:hAnsi="Calibri" w:cs="Calibri"/>
-              </w:rPr>
-              <w:t>false</w:t>
+              <w:t>addWordToList returns false</w:t>
             </w:r>
           </w:p>
         </w:tc>
@@ -7522,14 +7389,7 @@
                 <w:rFonts w:ascii="Calibri" w:hAnsi="Calibri" w:cs="Calibri"/>
                 <w:szCs w:val="22"/>
               </w:rPr>
-              <w:t xml:space="preserve"> </w:t>
-            </w:r>
-            <w:r>
-              <w:rPr>
-                <w:rFonts w:ascii="Calibri" w:hAnsi="Calibri" w:cs="Calibri"/>
-                <w:szCs w:val="22"/>
-              </w:rPr>
-              <w:t>'_'-&gt;'w'-&gt;'o' -&gt;'r'-&gt;'d'</w:t>
+              <w:t xml:space="preserve"> '_'-&gt;'w'-&gt;'o' -&gt;'r'-&gt;'d'</w:t>
             </w:r>
           </w:p>
           <w:p>
@@ -8002,14 +7862,7 @@
                 <w:rFonts w:ascii="Calibri" w:hAnsi="Calibri" w:cs="Calibri"/>
                 <w:szCs w:val="22"/>
               </w:rPr>
-              <w:t xml:space="preserve"> in the list</w:t>
-            </w:r>
-            <w:r>
-              <w:rPr>
-                <w:rFonts w:ascii="Calibri" w:hAnsi="Calibri" w:cs="Calibri"/>
-                <w:szCs w:val="22"/>
-              </w:rPr>
-              <w:t xml:space="preserve"> </w:t>
+              <w:t xml:space="preserve"> in the list </w:t>
             </w:r>
             <w:r>
               <w:rPr>
@@ -8227,14 +8080,7 @@
                 <w:rFonts w:ascii="Calibri" w:hAnsi="Calibri" w:cs="Calibri"/>
                 <w:szCs w:val="22"/>
               </w:rPr>
-              <w:t xml:space="preserve"> in the list</w:t>
-            </w:r>
-            <w:r>
-              <w:rPr>
-                <w:rFonts w:ascii="Calibri" w:hAnsi="Calibri" w:cs="Calibri"/>
-                <w:szCs w:val="22"/>
-              </w:rPr>
-              <w:t xml:space="preserve"> </w:t>
+              <w:t xml:space="preserve"> in the list </w:t>
             </w:r>
             <w:r>
               <w:rPr>
@@ -8301,13 +8147,7 @@
               <w:rPr>
                 <w:rFonts w:ascii="Calibri" w:hAnsi="Calibri" w:cs="Calibri"/>
               </w:rPr>
-              <w:t xml:space="preserve">numberOfMistakes = </w:t>
-            </w:r>
-            <w:r>
-              <w:rPr>
-                <w:rFonts w:ascii="Calibri" w:hAnsi="Calibri" w:cs="Calibri"/>
-              </w:rPr>
-              <w:t>5</w:t>
+              <w:t>numberOfMistakes = 5</w:t>
             </w:r>
           </w:p>
           <w:p>
@@ -8467,13 +8307,7 @@
               <w:rPr>
                 <w:rFonts w:ascii="Calibri" w:hAnsi="Calibri" w:cs="Calibri"/>
               </w:rPr>
-              <w:t xml:space="preserve">numberOfMistakes = </w:t>
-            </w:r>
-            <w:r>
-              <w:rPr>
-                <w:rFonts w:ascii="Calibri" w:hAnsi="Calibri" w:cs="Calibri"/>
-              </w:rPr>
-              <w:t>6</w:t>
+              <w:t>numberOfMistakes = 6</w:t>
             </w:r>
           </w:p>
           <w:p>
@@ -8574,6 +8408,16 @@
           <w:szCs w:val="32"/>
         </w:rPr>
       </w:pPr>
+      <w:r>
+        <w:rPr>
+          <w:rFonts w:ascii="Calibri" w:hAnsi="Calibri" w:cs="Calibri"/>
+          <w:b/>
+          <w:bCs/>
+          <w:sz w:val="32"/>
+          <w:szCs w:val="32"/>
+        </w:rPr>
+        <w:t xml:space="preserve"> </w:t>
+      </w:r>
     </w:p>
     <w:p>
       <w:pPr>
@@ -8615,6 +8459,7 @@
         </w:rPr>
         <w:t xml:space="preserve">: </w:t>
       </w:r>
+      <w:proofErr w:type="spellStart"/>
       <w:r>
         <w:rPr>
           <w:rFonts w:ascii="Calibri" w:hAnsi="Calibri" w:cs="Calibri"/>
@@ -8623,7 +8468,18 @@
           <w:sz w:val="28"/>
           <w:szCs w:val="28"/>
         </w:rPr>
-        <w:t>winOrLoss()</w:t>
+        <w:t>isWin</w:t>
+      </w:r>
+      <w:proofErr w:type="spellEnd"/>
+      <w:r>
+        <w:rPr>
+          <w:rFonts w:ascii="Calibri" w:hAnsi="Calibri" w:cs="Calibri"/>
+          <w:b/>
+          <w:bCs/>
+          <w:sz w:val="28"/>
+          <w:szCs w:val="28"/>
+        </w:rPr>
+        <w:t>()</w:t>
       </w:r>
     </w:p>
     <w:p>
@@ -9481,14 +9337,7 @@
                 <w:rFonts w:ascii="Calibri" w:hAnsi="Calibri" w:cs="Calibri"/>
                 <w:szCs w:val="22"/>
               </w:rPr>
-              <w:t>guessed word and answer match</w:t>
-            </w:r>
-            <w:r>
-              <w:rPr>
-                <w:rFonts w:ascii="Calibri" w:hAnsi="Calibri" w:cs="Calibri"/>
-                <w:szCs w:val="22"/>
-              </w:rPr>
-              <w:t xml:space="preserve"> and </w:t>
+              <w:t xml:space="preserve">guessed word and answer match and </w:t>
             </w:r>
             <w:r>
               <w:rPr>
@@ -9611,7 +9460,13 @@
               <w:rPr>
                 <w:rFonts w:ascii="Calibri" w:hAnsi="Calibri" w:cs="Calibri"/>
               </w:rPr>
-              <w:t>return "win"</w:t>
+              <w:t xml:space="preserve">return </w:t>
+            </w:r>
+            <w:r>
+              <w:rPr>
+                <w:rFonts w:ascii="Calibri" w:hAnsi="Calibri" w:cs="Calibri"/>
+              </w:rPr>
+              <w:t>true</w:t>
             </w:r>
           </w:p>
         </w:tc>
@@ -9643,14 +9498,7 @@
                 <w:rFonts w:ascii="Calibri" w:hAnsi="Calibri" w:cs="Calibri"/>
                 <w:szCs w:val="22"/>
               </w:rPr>
-              <w:t>guessed word and answer do not match</w:t>
-            </w:r>
-            <w:r>
-              <w:rPr>
-                <w:rFonts w:ascii="Calibri" w:hAnsi="Calibri" w:cs="Calibri"/>
-                <w:szCs w:val="22"/>
-              </w:rPr>
-              <w:t xml:space="preserve"> and</w:t>
+              <w:t>guessed word and answer do not match and</w:t>
             </w:r>
             <w:r>
               <w:rPr>
@@ -9664,14 +9512,7 @@
                 <w:rFonts w:ascii="Calibri" w:hAnsi="Calibri" w:cs="Calibri"/>
                 <w:szCs w:val="22"/>
               </w:rPr>
-              <w:t xml:space="preserve"> </w:t>
-            </w:r>
-            <w:r>
-              <w:rPr>
-                <w:rFonts w:ascii="Calibri" w:hAnsi="Calibri" w:cs="Calibri"/>
-                <w:szCs w:val="22"/>
-              </w:rPr>
-              <w:t>number of mistakes is 6</w:t>
+              <w:t xml:space="preserve"> number of mistakes is 6</w:t>
             </w:r>
           </w:p>
         </w:tc>
@@ -9793,7 +9634,13 @@
               <w:rPr>
                 <w:rFonts w:ascii="Calibri" w:hAnsi="Calibri" w:cs="Calibri"/>
               </w:rPr>
-              <w:t>return "loss"</w:t>
+              <w:t xml:space="preserve">return </w:t>
+            </w:r>
+            <w:r>
+              <w:rPr>
+                <w:rFonts w:ascii="Calibri" w:hAnsi="Calibri" w:cs="Calibri"/>
+              </w:rPr>
+              <w:t>false</w:t>
             </w:r>
           </w:p>
         </w:tc>
@@ -9826,21 +9673,7 @@
                 <w:szCs w:val="22"/>
               </w:rPr>
               <w:lastRenderedPageBreak/>
-              <w:t>guessed word and answer match</w:t>
-            </w:r>
-            <w:r>
-              <w:rPr>
-                <w:rFonts w:ascii="Calibri" w:hAnsi="Calibri" w:cs="Calibri"/>
-                <w:szCs w:val="22"/>
-              </w:rPr>
-              <w:t xml:space="preserve">, but the </w:t>
-            </w:r>
-            <w:r>
-              <w:rPr>
-                <w:rFonts w:ascii="Calibri" w:hAnsi="Calibri" w:cs="Calibri"/>
-                <w:szCs w:val="22"/>
-              </w:rPr>
-              <w:t>number of mistakes is 6</w:t>
+              <w:t>guessed word and answer match, but the number of mistakes is 6</w:t>
             </w:r>
           </w:p>
         </w:tc>
@@ -10729,55 +10562,7 @@
                 <w:szCs w:val="22"/>
                 <w:lang w:val="pt-BR"/>
               </w:rPr>
-              <w:t>'</w:t>
-            </w:r>
-            <w:r>
-              <w:rPr>
-                <w:rFonts w:ascii="Calibri" w:hAnsi="Calibri" w:cs="Calibri"/>
-                <w:szCs w:val="22"/>
-                <w:lang w:val="pt-BR"/>
-              </w:rPr>
-              <w:t>a</w:t>
-            </w:r>
-            <w:r>
-              <w:rPr>
-                <w:rFonts w:ascii="Calibri" w:hAnsi="Calibri" w:cs="Calibri"/>
-                <w:szCs w:val="22"/>
-                <w:lang w:val="pt-BR"/>
-              </w:rPr>
-              <w:t>' -&gt; '</w:t>
-            </w:r>
-            <w:r>
-              <w:rPr>
-                <w:rFonts w:ascii="Calibri" w:hAnsi="Calibri" w:cs="Calibri"/>
-                <w:szCs w:val="22"/>
-                <w:lang w:val="pt-BR"/>
-              </w:rPr>
-              <w:t>r</w:t>
-            </w:r>
-            <w:r>
-              <w:rPr>
-                <w:rFonts w:ascii="Calibri" w:hAnsi="Calibri" w:cs="Calibri"/>
-                <w:szCs w:val="22"/>
-                <w:lang w:val="pt-BR"/>
-              </w:rPr>
-              <w:t>' -&gt; '</w:t>
-            </w:r>
-            <w:r>
-              <w:rPr>
-                <w:rFonts w:ascii="Calibri" w:hAnsi="Calibri" w:cs="Calibri"/>
-                <w:szCs w:val="22"/>
-                <w:lang w:val="pt-BR"/>
-              </w:rPr>
-              <w:t>m</w:t>
-            </w:r>
-            <w:r>
-              <w:rPr>
-                <w:rFonts w:ascii="Calibri" w:hAnsi="Calibri" w:cs="Calibri"/>
-                <w:szCs w:val="22"/>
-                <w:lang w:val="pt-BR"/>
-              </w:rPr>
-              <w:t>' -&gt; '</w:t>
+              <w:t>'a' -&gt; 'r' -&gt; 'm' -&gt; '</w:t>
             </w:r>
             <w:r>
               <w:rPr>
@@ -11471,19 +11256,7 @@
               <w:rPr>
                 <w:rFonts w:ascii="Calibri" w:hAnsi="Calibri" w:cs="Calibri"/>
               </w:rPr>
-              <w:t>updates</w:t>
-            </w:r>
-            <w:r>
-              <w:rPr>
-                <w:rFonts w:ascii="Calibri" w:hAnsi="Calibri" w:cs="Calibri"/>
-              </w:rPr>
-              <w:t xml:space="preserve"> all the occurrences of the letter in</w:t>
-            </w:r>
-            <w:r>
-              <w:rPr>
-                <w:rFonts w:ascii="Calibri" w:hAnsi="Calibri" w:cs="Calibri"/>
-              </w:rPr>
-              <w:t xml:space="preserve"> the guessedLetters List at that position</w:t>
+              <w:t>updates all the occurrences of the letter in the guessedLetters List at that position</w:t>
             </w:r>
           </w:p>
           <w:p>
@@ -12389,21 +12162,7 @@
                 <w:rFonts w:ascii="Calibri" w:hAnsi="Calibri" w:cs="Calibri"/>
                 <w:szCs w:val="22"/>
               </w:rPr>
-              <w:t xml:space="preserve">Reveals a random letter with </w:t>
-            </w:r>
-            <w:r>
-              <w:rPr>
-                <w:rFonts w:ascii="Calibri" w:hAnsi="Calibri" w:cs="Calibri"/>
-                <w:szCs w:val="22"/>
-              </w:rPr>
-              <w:t xml:space="preserve">multiple </w:t>
-            </w:r>
-            <w:r>
-              <w:rPr>
-                <w:rFonts w:ascii="Calibri" w:hAnsi="Calibri" w:cs="Calibri"/>
-                <w:szCs w:val="22"/>
-              </w:rPr>
-              <w:t>occurrence</w:t>
+              <w:t>Reveals a random letter with multiple occurrence</w:t>
             </w:r>
             <w:r>
               <w:rPr>
@@ -12931,14 +12690,7 @@
                 <w:rFonts w:ascii="Calibri" w:hAnsi="Calibri" w:cs="Calibri"/>
                 <w:szCs w:val="22"/>
               </w:rPr>
-              <w:t>There is at least one</w:t>
-            </w:r>
-            <w:r>
-              <w:rPr>
-                <w:rFonts w:ascii="Calibri" w:hAnsi="Calibri" w:cs="Calibri"/>
-                <w:szCs w:val="22"/>
-              </w:rPr>
-              <w:t xml:space="preserve"> empty slot</w:t>
+              <w:t>There is at least one empty slot</w:t>
             </w:r>
           </w:p>
         </w:tc>
@@ -13072,13 +12824,7 @@
               <w:rPr>
                 <w:rFonts w:ascii="Calibri" w:hAnsi="Calibri" w:cs="Calibri"/>
               </w:rPr>
-              <w:t>guessedLetters:</w:t>
-            </w:r>
-            <w:r>
-              <w:rPr>
-                <w:rFonts w:ascii="Calibri" w:hAnsi="Calibri" w:cs="Calibri"/>
-              </w:rPr>
-              <w:t xml:space="preserve"> </w:t>
+              <w:t xml:space="preserve">guessedLetters: </w:t>
             </w:r>
             <w:r>
               <w:rPr>
@@ -13215,14 +12961,7 @@
                 <w:rFonts w:ascii="Calibri" w:hAnsi="Calibri" w:cs="Calibri"/>
                 <w:szCs w:val="22"/>
               </w:rPr>
-              <w:t xml:space="preserve"> </w:t>
-            </w:r>
-            <w:r>
-              <w:rPr>
-                <w:rFonts w:ascii="Calibri" w:hAnsi="Calibri" w:cs="Calibri"/>
-                <w:szCs w:val="22"/>
-              </w:rPr>
-              <w:t>'_' -&gt; 'w' -&gt; '_' -&gt; 'r' -&gt; '_'</w:t>
+              <w:t xml:space="preserve"> '_' -&gt; 'w' -&gt; '_' -&gt; 'r' -&gt; '_'</w:t>
             </w:r>
           </w:p>
         </w:tc>
@@ -13325,35 +13064,7 @@
                 <w:rFonts w:ascii="Calibri" w:hAnsi="Calibri" w:cs="Calibri"/>
                 <w:szCs w:val="22"/>
               </w:rPr>
-              <w:t>reveals a random letter (</w:t>
-            </w:r>
-            <w:r>
-              <w:rPr>
-                <w:rFonts w:ascii="Calibri" w:hAnsi="Calibri" w:cs="Calibri"/>
-                <w:szCs w:val="22"/>
-              </w:rPr>
-              <w:t>multiple</w:t>
-            </w:r>
-            <w:r>
-              <w:rPr>
-                <w:rFonts w:ascii="Calibri" w:hAnsi="Calibri" w:cs="Calibri"/>
-                <w:szCs w:val="22"/>
-              </w:rPr>
-              <w:t xml:space="preserve"> occurrence</w:t>
-            </w:r>
-            <w:r>
-              <w:rPr>
-                <w:rFonts w:ascii="Calibri" w:hAnsi="Calibri" w:cs="Calibri"/>
-                <w:szCs w:val="22"/>
-              </w:rPr>
-              <w:t>s</w:t>
-            </w:r>
-            <w:r>
-              <w:rPr>
-                <w:rFonts w:ascii="Calibri" w:hAnsi="Calibri" w:cs="Calibri"/>
-                <w:szCs w:val="22"/>
-              </w:rPr>
-              <w:t>)</w:t>
+              <w:t>reveals a random letter (multiple occurrences)</w:t>
             </w:r>
           </w:p>
         </w:tc>
@@ -13393,14 +13104,7 @@
                 <w:rFonts w:ascii="Calibri" w:hAnsi="Calibri" w:cs="Calibri"/>
                 <w:lang w:val="pt-BR"/>
               </w:rPr>
-              <w:t>guessedLetters:</w:t>
-            </w:r>
-            <w:r>
-              <w:rPr>
-                <w:rFonts w:ascii="Calibri" w:hAnsi="Calibri" w:cs="Calibri"/>
-                <w:lang w:val="pt-BR"/>
-              </w:rPr>
-              <w:t xml:space="preserve"> </w:t>
+              <w:t xml:space="preserve">guessedLetters: </w:t>
             </w:r>
             <w:r>
               <w:rPr>
@@ -14477,19 +14181,7 @@
               <w:rPr>
                 <w:rFonts w:ascii="Calibri" w:hAnsi="Calibri" w:cs="Calibri"/>
               </w:rPr>
-              <w:t>winOrLoss="</w:t>
-            </w:r>
-            <w:r>
-              <w:rPr>
-                <w:rFonts w:ascii="Calibri" w:hAnsi="Calibri" w:cs="Calibri"/>
-              </w:rPr>
-              <w:t>loss</w:t>
-            </w:r>
-            <w:r>
-              <w:rPr>
-                <w:rFonts w:ascii="Calibri" w:hAnsi="Calibri" w:cs="Calibri"/>
-              </w:rPr>
-              <w:t>"</w:t>
+              <w:t>winOrLoss="loss"</w:t>
             </w:r>
           </w:p>
         </w:tc>

</xml_diff>